<commit_message>
Added Usability Testing 4 & 5 notes and updates
</commit_message>
<xml_diff>
--- a/documents/Usability Testing_2/Usability Testing 2_2_Mobile.docx
+++ b/documents/Usability Testing_2/Usability Testing 2_2_Mobile.docx
@@ -4,7 +4,6 @@
   <w:body>
     <w:p>
       <w:pPr>
-        <w:spacing w:after="0" w:line="240" w:lineRule="auto"/>
         <w:rPr>
           <w:b/>
         </w:rPr>
@@ -13,100 +12,108 @@
         <w:rPr>
           <w:b/>
         </w:rPr>
-        <w:t>Usability Testing Round 2</w:t>
-      </w:r>
-    </w:p>
-    <w:p>
-      <w:pPr>
-        <w:spacing w:after="0" w:line="240" w:lineRule="auto"/>
+        <w:t>Usability Testing</w:t>
+      </w:r>
+      <w:r>
         <w:rPr>
           <w:b/>
         </w:rPr>
-      </w:pPr>
-      <w:r>
+        <w:t>, Round 2</w:t>
+      </w:r>
+    </w:p>
+    <w:p>
+      <w:pPr>
         <w:rPr>
           <w:b/>
         </w:rPr>
-        <w:t>Participant 7</w:t>
-      </w:r>
-    </w:p>
-    <w:p>
-      <w:pPr>
-        <w:spacing w:after="0" w:line="240" w:lineRule="auto"/>
+      </w:pPr>
+      <w:r>
         <w:rPr>
           <w:b/>
         </w:rPr>
-      </w:pPr>
-      <w:r>
+        <w:t>Participant 6</w:t>
+      </w:r>
+    </w:p>
+    <w:p>
+      <w:pPr>
         <w:rPr>
           <w:b/>
         </w:rPr>
-        <w:t>Mobile Mockups</w:t>
-      </w:r>
+      </w:pPr>
       <w:r>
         <w:rPr>
           <w:b/>
         </w:rPr>
-        <w:t xml:space="preserve"> v2</w:t>
+        <w:t>Mo</w:t>
+      </w:r>
+      <w:r>
+        <w:rPr>
+          <w:b/>
+        </w:rPr>
+        <w:t xml:space="preserve">bile </w:t>
+      </w:r>
+      <w:r>
+        <w:rPr>
+          <w:b/>
+        </w:rPr>
+        <w:t>Mockups v1</w:t>
+      </w:r>
+    </w:p>
+    <w:p/>
+    <w:p>
+      <w:r>
+        <w:t>Splash Page:</w:t>
+      </w:r>
+    </w:p>
+    <w:p>
+      <w:pPr>
+        <w:pStyle w:val="ListParagraph"/>
+        <w:numPr>
+          <w:ilvl w:val="0"/>
+          <w:numId w:val="1"/>
+        </w:numPr>
+      </w:pPr>
+      <w:r>
+        <w:t>Seems standard</w:t>
       </w:r>
       <w:bookmarkStart w:id="0" w:name="_GoBack"/>
       <w:bookmarkEnd w:id="0"/>
     </w:p>
+    <w:p>
+      <w:pPr>
+        <w:pStyle w:val="ListParagraph"/>
+        <w:numPr>
+          <w:ilvl w:val="0"/>
+          <w:numId w:val="1"/>
+        </w:numPr>
+      </w:pPr>
+      <w:r>
+        <w:t xml:space="preserve">Would either sign up or sign in. Might not see the sign in at the top in small print. </w:t>
+      </w:r>
+    </w:p>
+    <w:p>
+      <w:pPr>
+        <w:pStyle w:val="ListParagraph"/>
+        <w:numPr>
+          <w:ilvl w:val="0"/>
+          <w:numId w:val="1"/>
+        </w:numPr>
+      </w:pPr>
+      <w:r>
+        <w:t>Colors don’t seem super official. Thinks of red and white when she thinks of medicine. These colors don’t give off an “official” vibe and it might not be as trusted. The green makes it seem more like a financial app, rather than something like red which is more “hospital-</w:t>
+      </w:r>
+      <w:proofErr w:type="spellStart"/>
+      <w:r>
+        <w:t>ly</w:t>
+      </w:r>
+      <w:proofErr w:type="spellEnd"/>
+      <w:r>
+        <w:t>”</w:t>
+      </w:r>
+    </w:p>
     <w:p/>
     <w:p>
       <w:r>
-        <w:t>Overall Feedback:</w:t>
-      </w:r>
-    </w:p>
-    <w:p>
-      <w:pPr>
-        <w:pStyle w:val="ListParagraph"/>
-        <w:numPr>
-          <w:ilvl w:val="0"/>
-          <w:numId w:val="1"/>
-        </w:numPr>
-      </w:pPr>
-      <w:r>
-        <w:t>Good contrast, likes the name, likes the directions.</w:t>
-      </w:r>
-    </w:p>
-    <w:p>
-      <w:r>
-        <w:t>Splash Page</w:t>
-      </w:r>
-      <w:r>
-        <w:t>:</w:t>
-      </w:r>
-    </w:p>
-    <w:p>
-      <w:pPr>
-        <w:pStyle w:val="ListParagraph"/>
-        <w:numPr>
-          <w:ilvl w:val="0"/>
-          <w:numId w:val="1"/>
-        </w:numPr>
-      </w:pPr>
-      <w:r>
-        <w:t>W</w:t>
-      </w:r>
-      <w:r>
-        <w:t>ent with using sign-in but then noticed guest and would prefer the guest.</w:t>
-      </w:r>
-    </w:p>
-    <w:p>
-      <w:pPr>
-        <w:pStyle w:val="ListParagraph"/>
-        <w:numPr>
-          <w:ilvl w:val="0"/>
-          <w:numId w:val="1"/>
-        </w:numPr>
-      </w:pPr>
-      <w:r>
-        <w:t>Subject would not sign-up and continue as a guest. Would never sign up given the option to continue as guest.</w:t>
-      </w:r>
-    </w:p>
-    <w:p>
-      <w:r>
         <w:t>New User Page:</w:t>
       </w:r>
     </w:p>
@@ -115,37 +122,14 @@
         <w:pStyle w:val="ListParagraph"/>
         <w:numPr>
           <w:ilvl w:val="0"/>
-          <w:numId w:val="2"/>
-        </w:numPr>
-      </w:pPr>
-      <w:r>
-        <w:t>Even if going through the sign-in page, subject would go “back”</w:t>
-      </w:r>
-    </w:p>
-    <w:p>
-      <w:pPr>
-        <w:pStyle w:val="ListParagraph"/>
-        <w:numPr>
-          <w:ilvl w:val="0"/>
-          <w:numId w:val="2"/>
-        </w:numPr>
-      </w:pPr>
-      <w:r>
-        <w:t xml:space="preserve">If subject had to sign up he does like the simplicity of the request data. </w:t>
-      </w:r>
-      <w:r>
-        <w:t>Subject is not enti</w:t>
-      </w:r>
-      <w:r>
-        <w:t xml:space="preserve">rely sure what “Save to your medicine cabinet” means. Would like to have more information about saving and the difference between checking </w:t>
-      </w:r>
-      <w:r>
-        <w:t>interaction</w:t>
-      </w:r>
-      <w:r>
-        <w:t xml:space="preserve"> not for saving.</w:t>
-      </w:r>
-    </w:p>
+          <w:numId w:val="3"/>
+        </w:numPr>
+      </w:pPr>
+      <w:r>
+        <w:t>No real feedback; typical of other pages</w:t>
+      </w:r>
+    </w:p>
+    <w:p/>
     <w:p>
       <w:r>
         <w:t>Add Medicine Page:</w:t>
@@ -160,13 +144,7 @@
         </w:numPr>
       </w:pPr>
       <w:r>
-        <w:t xml:space="preserve">Subject liked the simplicity of the search. Subject would automatically enter Tylenol. Subject is expecting a dropdown or autocomplete for the search. However, would still </w:t>
-      </w:r>
-      <w:r>
-        <w:t>like</w:t>
-      </w:r>
-      <w:r>
-        <w:t xml:space="preserve"> to see dosages and variations of many different types of Tylenol. This is a hope and expectation. Subject would also like to select multiple drugs at once. Subject would not mind selecting one medicine at once. Would want drugs to be tracked by name brand and by active ingredient. </w:t>
+        <w:t>Likes this, it looks like she’s searching for the medicine she’s on to put it in (like my fitness pal)</w:t>
       </w:r>
     </w:p>
     <w:p>
@@ -178,19 +156,7 @@
         </w:numPr>
       </w:pPr>
       <w:r>
-        <w:t>Just the other day I was sent to CVS to b</w:t>
-      </w:r>
-      <w:r>
-        <w:t>uy acetaminophen with a child</w:t>
-      </w:r>
-      <w:r>
-        <w:t xml:space="preserve"> dosage. </w:t>
-      </w:r>
-      <w:r>
-        <w:t xml:space="preserve">Had to look </w:t>
-      </w:r>
-      <w:r>
-        <w:t xml:space="preserve">specifically for the active ingredient, ended up buying name brand anyway. </w:t>
+        <w:t>The plus sign lets you know that you can search and add multiple times</w:t>
       </w:r>
     </w:p>
     <w:p>
@@ -202,455 +168,452 @@
         </w:numPr>
       </w:pPr>
       <w:r>
-        <w:t xml:space="preserve">Subject would hit the hamburger and expect to see </w:t>
+        <w:t>Hoping it will be a type to search where you start typing it in and can then select and hit submit</w:t>
+      </w:r>
+    </w:p>
+    <w:p>
+      <w:pPr>
+        <w:ind w:left="360"/>
+      </w:pPr>
+    </w:p>
+    <w:p>
+      <w:pPr>
+        <w:ind w:left="360"/>
+      </w:pPr>
+      <w:r>
+        <w:t>Search Page:</w:t>
+      </w:r>
+    </w:p>
+    <w:p>
+      <w:pPr>
+        <w:pStyle w:val="ListParagraph"/>
+        <w:numPr>
+          <w:ilvl w:val="0"/>
+          <w:numId w:val="4"/>
+        </w:numPr>
+      </w:pPr>
+      <w:r>
+        <w:t>“Yes—that’s what I wanted it to do!”</w:t>
+      </w:r>
+    </w:p>
+    <w:p>
+      <w:pPr>
+        <w:pStyle w:val="ListParagraph"/>
+        <w:numPr>
+          <w:ilvl w:val="0"/>
+          <w:numId w:val="4"/>
+        </w:numPr>
+      </w:pPr>
+      <w:r>
+        <w:t>Likes that there is detail in the name of the medicine and that you can select down to “children’s codeine”</w:t>
+      </w:r>
+    </w:p>
+    <w:p>
+      <w:pPr>
+        <w:pStyle w:val="ListParagraph"/>
+        <w:numPr>
+          <w:ilvl w:val="0"/>
+          <w:numId w:val="4"/>
+        </w:numPr>
+      </w:pPr>
+      <w:r>
+        <w:t>“I like this a lot!”</w:t>
+      </w:r>
+    </w:p>
+    <w:p>
+      <w:pPr>
+        <w:pStyle w:val="ListParagraph"/>
+        <w:numPr>
+          <w:ilvl w:val="0"/>
+          <w:numId w:val="4"/>
+        </w:numPr>
+      </w:pPr>
+      <w:r>
+        <w:t>Expects to click on one of the tiles, hit submit, and it will add the medicine</w:t>
+      </w:r>
+    </w:p>
+    <w:p/>
+    <w:p>
+      <w:r>
+        <w:t>First Medicine:</w:t>
+      </w:r>
+    </w:p>
+    <w:p>
+      <w:pPr>
+        <w:pStyle w:val="ListParagraph"/>
+        <w:numPr>
+          <w:ilvl w:val="0"/>
+          <w:numId w:val="5"/>
+        </w:numPr>
+      </w:pPr>
+      <w:r>
+        <w:t>Not sure if she should type to search to add additional medicines or if she needs to click the add button first. Not sure why they are both there. Worried that if she types into the search that it might clear out the medicine that is already there.</w:t>
+      </w:r>
+    </w:p>
+    <w:p>
+      <w:pPr>
+        <w:pStyle w:val="ListParagraph"/>
+        <w:numPr>
+          <w:ilvl w:val="0"/>
+          <w:numId w:val="5"/>
+        </w:numPr>
+      </w:pPr>
+      <w:r>
+        <w:t xml:space="preserve">If search and add new were the same feature, she would rather use </w:t>
       </w:r>
       <w:proofErr w:type="gramStart"/>
       <w:r>
-        <w:t>log-in</w:t>
+        <w:t>the add</w:t>
       </w:r>
       <w:proofErr w:type="gramEnd"/>
       <w:r>
-        <w:t>, more info about who owns the app, account information.</w:t>
-      </w:r>
-    </w:p>
-    <w:p>
-      <w:pPr>
-        <w:pStyle w:val="ListParagraph"/>
-        <w:numPr>
-          <w:ilvl w:val="0"/>
-          <w:numId w:val="3"/>
-        </w:numPr>
-      </w:pPr>
-      <w:r>
-        <w:t xml:space="preserve">Subject is confused about what the clear all button would do. Subject would have selected and saved multiple medicines and would like to clear some not all. Subject does not want to lose all the work he has already done. </w:t>
-      </w:r>
-    </w:p>
-    <w:p>
-      <w:pPr>
-        <w:tabs>
-          <w:tab w:val="left" w:pos="8055"/>
-        </w:tabs>
-      </w:pPr>
-      <w:r>
-        <w:t>Sea</w:t>
-      </w:r>
-      <w:r>
-        <w:t>rch Page:</w:t>
-      </w:r>
-    </w:p>
-    <w:p>
-      <w:pPr>
-        <w:pStyle w:val="ListParagraph"/>
-        <w:numPr>
-          <w:ilvl w:val="0"/>
-          <w:numId w:val="4"/>
-        </w:numPr>
-        <w:tabs>
-          <w:tab w:val="left" w:pos="8055"/>
-        </w:tabs>
-      </w:pPr>
-      <w:r>
-        <w:t>“NICE! That’s very nice!” Subject likes the autocomplete. However, the tags on the autocomplete do not have the active ingredient. Subject would like to have the active ingredient listed not just brand name because even within name brands some drugs are needed/present/not-needed. Subject would not know where the back button woul</w:t>
-      </w:r>
-      <w:r>
-        <w:t xml:space="preserve">d </w:t>
+        <w:t xml:space="preserve"> new button and hope that a search bar then pops up. If she had already used the search bar then she may continue to use that, but wouldn’t want to see </w:t>
       </w:r>
       <w:proofErr w:type="gramStart"/>
       <w:r>
-        <w:t>go to.</w:t>
+        <w:t>the add</w:t>
       </w:r>
       <w:proofErr w:type="gramEnd"/>
       <w:r>
-        <w:t xml:space="preserve"> Subject liked the colo</w:t>
-      </w:r>
-      <w:r>
-        <w:t>rs, white</w:t>
-      </w:r>
-      <w:r>
-        <w:t>,</w:t>
-      </w:r>
-      <w:r>
-        <w:t xml:space="preserve"> black and green.</w:t>
-      </w:r>
-    </w:p>
-    <w:p>
-      <w:pPr>
-        <w:tabs>
-          <w:tab w:val="left" w:pos="8055"/>
-        </w:tabs>
-      </w:pPr>
-      <w:r>
-        <w:t>First Medicine:</w:t>
-      </w:r>
-    </w:p>
-    <w:p>
-      <w:pPr>
-        <w:pStyle w:val="ListParagraph"/>
-        <w:numPr>
-          <w:ilvl w:val="0"/>
-          <w:numId w:val="4"/>
-        </w:numPr>
-        <w:tabs>
-          <w:tab w:val="left" w:pos="8055"/>
-        </w:tabs>
-      </w:pPr>
-      <w:r>
-        <w:t xml:space="preserve">Subject is confused by why it says add drugs to medicine cabinet. Subject had to figure out that he is actually building a virtual cabinet. </w:t>
-      </w:r>
-    </w:p>
-    <w:p>
-      <w:pPr>
-        <w:pStyle w:val="ListParagraph"/>
-        <w:numPr>
-          <w:ilvl w:val="0"/>
-          <w:numId w:val="4"/>
-        </w:numPr>
-        <w:tabs>
-          <w:tab w:val="left" w:pos="8055"/>
-        </w:tabs>
+        <w:t xml:space="preserve"> new button because it is confusing her.</w:t>
+      </w:r>
+    </w:p>
+    <w:p>
+      <w:pPr>
+        <w:pStyle w:val="ListParagraph"/>
+        <w:numPr>
+          <w:ilvl w:val="0"/>
+          <w:numId w:val="5"/>
+        </w:numPr>
+      </w:pPr>
+      <w:r>
+        <w:t>Might click on the Tylenol tile to see if there’s additional information because she’s curious where she sees the interaction information</w:t>
+      </w:r>
+    </w:p>
+    <w:p>
+      <w:pPr>
+        <w:pStyle w:val="ListParagraph"/>
+        <w:numPr>
+          <w:ilvl w:val="0"/>
+          <w:numId w:val="5"/>
+        </w:numPr>
+      </w:pPr>
+      <w:r>
+        <w:t>Clearly notices that she can delete the medicines by clicking on the x</w:t>
+      </w:r>
+    </w:p>
+    <w:p/>
+    <w:p>
+      <w:r>
+        <w:t>Medicine Information Page:</w:t>
+      </w:r>
+    </w:p>
+    <w:p>
+      <w:pPr>
+        <w:pStyle w:val="ListParagraph"/>
+        <w:numPr>
+          <w:ilvl w:val="0"/>
+          <w:numId w:val="6"/>
+        </w:numPr>
+      </w:pPr>
+      <w:r>
+        <w:t>“I like this”</w:t>
+      </w:r>
+    </w:p>
+    <w:p>
+      <w:pPr>
+        <w:pStyle w:val="ListParagraph"/>
+        <w:numPr>
+          <w:ilvl w:val="0"/>
+          <w:numId w:val="6"/>
+        </w:numPr>
       </w:pPr>
       <w:r>
         <w:lastRenderedPageBreak/>
-        <w:t xml:space="preserve">At first did not say he saw how to delete the added item. Subject misses the “Clear all” button or would change the “X” to “remove.” No other reactions to this page. </w:t>
-      </w:r>
-    </w:p>
-    <w:p>
-      <w:pPr>
-        <w:pStyle w:val="ListParagraph"/>
-        <w:numPr>
-          <w:ilvl w:val="0"/>
-          <w:numId w:val="4"/>
-        </w:numPr>
-        <w:tabs>
-          <w:tab w:val="left" w:pos="8055"/>
-        </w:tabs>
-      </w:pPr>
-      <w:r>
-        <w:t xml:space="preserve">Back is starting to confuse subject. To add another medicine subject would search again. </w:t>
-      </w:r>
-    </w:p>
-    <w:p>
-      <w:pPr>
-        <w:tabs>
-          <w:tab w:val="left" w:pos="8055"/>
-        </w:tabs>
-      </w:pPr>
-      <w:r>
-        <w:t>Medicine Information Page:</w:t>
-      </w:r>
-    </w:p>
-    <w:p>
-      <w:pPr>
-        <w:pStyle w:val="ListParagraph"/>
-        <w:numPr>
-          <w:ilvl w:val="0"/>
-          <w:numId w:val="5"/>
-        </w:numPr>
-        <w:tabs>
-          <w:tab w:val="left" w:pos="8055"/>
-        </w:tabs>
-      </w:pPr>
-      <w:r>
-        <w:t xml:space="preserve">Subject says he has clicked on Tylenol from last page to get to search results page. However, subject does not see a clear way </w:t>
+        <w:t>“I like how they have a lot of information here”</w:t>
+      </w:r>
+    </w:p>
+    <w:p>
+      <w:pPr>
+        <w:pStyle w:val="ListParagraph"/>
+        <w:numPr>
+          <w:ilvl w:val="0"/>
+          <w:numId w:val="6"/>
+        </w:numPr>
+      </w:pPr>
+      <w:r>
+        <w:t xml:space="preserve">To get here she thinks she clicked on the Tylenol tile and then to go back she could click on the back button. This is prominent and she likes that </w:t>
+      </w:r>
+    </w:p>
+    <w:p>
+      <w:pPr>
+        <w:pStyle w:val="ListParagraph"/>
+        <w:numPr>
+          <w:ilvl w:val="0"/>
+          <w:numId w:val="6"/>
+        </w:numPr>
+      </w:pPr>
+      <w:r>
+        <w:t>Likes that the dosage is right at the top because that’s the first thing she wants to know</w:t>
+      </w:r>
+    </w:p>
+    <w:p>
+      <w:pPr>
+        <w:pStyle w:val="ListParagraph"/>
+        <w:numPr>
+          <w:ilvl w:val="0"/>
+          <w:numId w:val="6"/>
+        </w:numPr>
+      </w:pPr>
+      <w:r>
+        <w:t>Wants to know if the hamburger menu would take you back to the beginning. Not sure if she should use that or hit the back button</w:t>
+      </w:r>
+    </w:p>
+    <w:p/>
+    <w:p>
+      <w:r>
+        <w:t>Drugs List Page:</w:t>
+      </w:r>
+    </w:p>
+    <w:p>
+      <w:pPr>
+        <w:pStyle w:val="ListParagraph"/>
+        <w:numPr>
+          <w:ilvl w:val="0"/>
+          <w:numId w:val="7"/>
+        </w:numPr>
+      </w:pPr>
+      <w:r>
+        <w:t>Thinks she hit the back button to get here</w:t>
+      </w:r>
+    </w:p>
+    <w:p>
+      <w:pPr>
+        <w:pStyle w:val="ListParagraph"/>
+        <w:numPr>
+          <w:ilvl w:val="0"/>
+          <w:numId w:val="7"/>
+        </w:numPr>
+      </w:pPr>
+      <w:r>
+        <w:t xml:space="preserve">Now that there are multiple medicines listed here, how does she find out how the interactions are </w:t>
       </w:r>
       <w:proofErr w:type="gramStart"/>
       <w:r>
-        <w:t>how</w:t>
+        <w:t>working.</w:t>
       </w:r>
       <w:proofErr w:type="gramEnd"/>
       <w:r>
-        <w:t xml:space="preserve"> he got here. Subject would like the warning to come up first. This is the type of information subject would like to see. Subject sees how he and or more people would need different </w:t>
-      </w:r>
-      <w:proofErr w:type="gramStart"/>
-      <w:r>
-        <w:t>information which</w:t>
-      </w:r>
-      <w:proofErr w:type="gramEnd"/>
-      <w:r>
-        <w:t xml:space="preserve"> would be a challenge. Would like </w:t>
-      </w:r>
-      <w:proofErr w:type="gramStart"/>
-      <w:r>
-        <w:t>a search</w:t>
-      </w:r>
-      <w:proofErr w:type="gramEnd"/>
-      <w:r>
-        <w:t xml:space="preserve"> functionality to specifics within the data. Example: “I’m reading as a parent, it would be great if I could be a at CVS and searc</w:t>
-      </w:r>
-      <w:r>
-        <w:t xml:space="preserve">h ‘acetaminophen for children’ </w:t>
-      </w:r>
-      <w:r>
-        <w:t>not have to page through a lot of information I’m uninterested in</w:t>
-      </w:r>
-      <w:proofErr w:type="gramStart"/>
-      <w:r>
-        <w:t>”  Subject</w:t>
-      </w:r>
-      <w:proofErr w:type="gramEnd"/>
-      <w:r>
-        <w:t xml:space="preserve"> also asked how is this different from the back of the box- “why would I even go here?”</w:t>
-      </w:r>
-    </w:p>
-    <w:p>
-      <w:pPr>
-        <w:tabs>
-          <w:tab w:val="left" w:pos="8055"/>
-        </w:tabs>
-      </w:pPr>
-      <w:r>
-        <w:t>Drug List Page:</w:t>
-      </w:r>
-    </w:p>
-    <w:p>
-      <w:pPr>
-        <w:pStyle w:val="ListParagraph"/>
-        <w:numPr>
-          <w:ilvl w:val="0"/>
-          <w:numId w:val="5"/>
-        </w:numPr>
-        <w:tabs>
-          <w:tab w:val="left" w:pos="8055"/>
-        </w:tabs>
-      </w:pPr>
-      <w:r>
-        <w:t xml:space="preserve">Looks great. Subject just identified a need to know when the information was updated. It would be nice to know that </w:t>
+        <w:t xml:space="preserve"> How does she get to the next screen?</w:t>
+      </w:r>
+    </w:p>
+    <w:p>
+      <w:pPr>
+        <w:pStyle w:val="ListParagraph"/>
+        <w:numPr>
+          <w:ilvl w:val="0"/>
+          <w:numId w:val="7"/>
+        </w:numPr>
+      </w:pPr>
+      <w:r>
+        <w:t>No idea what she would do to interact with this screen</w:t>
+      </w:r>
+    </w:p>
+    <w:p>
+      <w:pPr>
+        <w:pStyle w:val="ListParagraph"/>
+        <w:numPr>
+          <w:ilvl w:val="0"/>
+          <w:numId w:val="7"/>
+        </w:numPr>
+      </w:pPr>
+      <w:r>
+        <w:t>If she had to take a guess she would click on submit, but she thinks that’s telling her she would add something to the list, but that’s the only thing she could think of.</w:t>
+      </w:r>
+    </w:p>
+    <w:p>
+      <w:pPr>
+        <w:pStyle w:val="ListParagraph"/>
+        <w:numPr>
+          <w:ilvl w:val="0"/>
+          <w:numId w:val="7"/>
+        </w:numPr>
+      </w:pPr>
+      <w:r>
+        <w:t>Wants to see something at the bottom asking you to check your drugs</w:t>
+      </w:r>
+    </w:p>
+    <w:p/>
+    <w:p>
+      <w:r>
+        <w:t>Interaction notification page:</w:t>
+      </w:r>
+    </w:p>
+    <w:p>
+      <w:pPr>
+        <w:pStyle w:val="ListParagraph"/>
+        <w:numPr>
+          <w:ilvl w:val="0"/>
+          <w:numId w:val="8"/>
+        </w:numPr>
+      </w:pPr>
+      <w:r>
+        <w:t>No idea how she got here. Guessing that she got here by clicking Tylenol again and now this page has changed since she’s added more medicines</w:t>
+      </w:r>
+    </w:p>
+    <w:p>
+      <w:pPr>
+        <w:pStyle w:val="ListParagraph"/>
+        <w:numPr>
+          <w:ilvl w:val="0"/>
+          <w:numId w:val="8"/>
+        </w:numPr>
+      </w:pPr>
+      <w:r>
+        <w:t xml:space="preserve">She wants a button off to the side on the former page letting her know what to do, since she’s already clicked on this button twice </w:t>
+      </w:r>
+    </w:p>
+    <w:p>
+      <w:pPr>
+        <w:pStyle w:val="ListParagraph"/>
+        <w:numPr>
+          <w:ilvl w:val="0"/>
+          <w:numId w:val="8"/>
+        </w:numPr>
+      </w:pPr>
+      <w:r>
+        <w:t>Once she does land on this page she does see that she should click on the red tile</w:t>
+      </w:r>
+    </w:p>
+    <w:p>
+      <w:pPr>
+        <w:pStyle w:val="ListParagraph"/>
+        <w:numPr>
+          <w:ilvl w:val="0"/>
+          <w:numId w:val="8"/>
+        </w:numPr>
+      </w:pPr>
+      <w:r>
+        <w:t>This part isn’t intuitive</w:t>
+      </w:r>
+    </w:p>
+    <w:p>
+      <w:pPr>
+        <w:pStyle w:val="ListParagraph"/>
+        <w:numPr>
+          <w:ilvl w:val="0"/>
+          <w:numId w:val="8"/>
+        </w:numPr>
+      </w:pPr>
+      <w:r>
+        <w:t>Wants the red button to be a bit more explicit, but knows this will take her to see interactions between Tylenol and her other meds</w:t>
+      </w:r>
+    </w:p>
+    <w:p/>
+    <w:p>
+      <w:r>
+        <w:t>Interaction Views:</w:t>
+      </w:r>
+    </w:p>
+    <w:p>
+      <w:pPr>
+        <w:pStyle w:val="ListParagraph"/>
+        <w:numPr>
+          <w:ilvl w:val="0"/>
+          <w:numId w:val="9"/>
+        </w:numPr>
+      </w:pPr>
+      <w:r>
+        <w:t>“</w:t>
       </w:r>
       <w:proofErr w:type="spellStart"/>
       <w:r>
+        <w:t>Oooh</w:t>
+      </w:r>
+      <w:proofErr w:type="spellEnd"/>
+      <w:r>
+        <w:t xml:space="preserve"> okay, I like this! I like this a lot! This is super clear!”</w:t>
+      </w:r>
+    </w:p>
+    <w:p>
+      <w:pPr>
+        <w:pStyle w:val="ListParagraph"/>
+        <w:numPr>
+          <w:ilvl w:val="0"/>
+          <w:numId w:val="9"/>
+        </w:numPr>
+      </w:pPr>
+      <w:r>
+        <w:t xml:space="preserve">She would want to all of the interactions in one place (she would want to see </w:t>
+      </w:r>
+      <w:proofErr w:type="spellStart"/>
+      <w:r>
         <w:t>ambien</w:t>
       </w:r>
       <w:proofErr w:type="spellEnd"/>
       <w:r>
-        <w:t xml:space="preserve"> had different interactions. </w:t>
-      </w:r>
-    </w:p>
-    <w:p>
-      <w:pPr>
-        <w:pStyle w:val="ListParagraph"/>
-        <w:numPr>
-          <w:ilvl w:val="0"/>
-          <w:numId w:val="5"/>
-        </w:numPr>
-        <w:tabs>
-          <w:tab w:val="left" w:pos="8055"/>
-        </w:tabs>
-      </w:pPr>
-      <w:r>
-        <w:t xml:space="preserve">Subject does not think this is a credible source of information. There has not been a way for subject to check the source of validity of data. Subject wants to know who built this and where data comes from. </w:t>
-      </w:r>
-    </w:p>
-    <w:p>
-      <w:pPr>
-        <w:pStyle w:val="ListParagraph"/>
-        <w:numPr>
-          <w:ilvl w:val="0"/>
-          <w:numId w:val="5"/>
-        </w:numPr>
-        <w:tabs>
-          <w:tab w:val="left" w:pos="8055"/>
-        </w:tabs>
-      </w:pPr>
-      <w:r>
-        <w:t xml:space="preserve">Subject would like to see an expansion when clicking Tylenol, not a new page. Subject “At some point I’m hoping that you tell me I can’t take Tylenol and </w:t>
+        <w:t xml:space="preserve"> and </w:t>
       </w:r>
       <w:proofErr w:type="spellStart"/>
       <w:r>
-        <w:t>ambien</w:t>
+        <w:t>flinstones</w:t>
       </w:r>
       <w:proofErr w:type="spellEnd"/>
       <w:r>
-        <w:t xml:space="preserve"> at the same time.” </w:t>
-      </w:r>
-      <w:r>
-        <w:t>However</w:t>
-      </w:r>
-      <w:r>
-        <w:t>, does not understand how he would get there.</w:t>
-      </w:r>
-    </w:p>
-    <w:p>
-      <w:pPr>
-        <w:tabs>
-          <w:tab w:val="left" w:pos="8055"/>
-        </w:tabs>
-      </w:pPr>
-      <w:r>
-        <w:t>Interaction</w:t>
-      </w:r>
-      <w:r>
-        <w:t xml:space="preserve"> Notification P</w:t>
-      </w:r>
-      <w:r>
-        <w:t>age:</w:t>
-      </w:r>
-    </w:p>
-    <w:p>
-      <w:pPr>
-        <w:pStyle w:val="ListParagraph"/>
-        <w:numPr>
-          <w:ilvl w:val="0"/>
-          <w:numId w:val="6"/>
-        </w:numPr>
-        <w:tabs>
-          <w:tab w:val="left" w:pos="8055"/>
-        </w:tabs>
-      </w:pPr>
-      <w:r>
-        <w:t xml:space="preserve">Subject is pleased. If he clicks the interaction he would see what drugs it interacts with. Subject does not </w:t>
-      </w:r>
-      <w:r>
-        <w:t xml:space="preserve">want to go through an extra click to see the interacting medicines. He just wants the medicines listed up front. Subject wants the page above to include the interactions. </w:t>
-      </w:r>
-    </w:p>
-    <w:p>
-      <w:pPr>
-        <w:tabs>
-          <w:tab w:val="left" w:pos="8055"/>
-        </w:tabs>
-      </w:pPr>
-      <w:r>
-        <w:t>Interaction Views:</w:t>
-      </w:r>
-    </w:p>
-    <w:p>
-      <w:pPr>
-        <w:pStyle w:val="ListParagraph"/>
-        <w:numPr>
-          <w:ilvl w:val="0"/>
-          <w:numId w:val="6"/>
-        </w:numPr>
-        <w:tabs>
-          <w:tab w:val="left" w:pos="8055"/>
-        </w:tabs>
-      </w:pPr>
-      <w:r>
-        <w:t xml:space="preserve">This is exactly what the subject wanted. He would like for this information to be front and </w:t>
-      </w:r>
-      <w:r>
-        <w:t xml:space="preserve">center. Subject thinks </w:t>
-      </w:r>
-      <w:proofErr w:type="gramStart"/>
-      <w:r>
-        <w:t>this</w:t>
-      </w:r>
-      <w:proofErr w:type="gramEnd"/>
-      <w:r>
-        <w:t xml:space="preserve"> is </w:t>
-      </w:r>
-      <w:proofErr w:type="gramStart"/>
-      <w:r>
-        <w:t>two</w:t>
-      </w:r>
-      <w:r>
-        <w:t xml:space="preserve"> steps too deep for what he needs</w:t>
-      </w:r>
-      <w:proofErr w:type="gramEnd"/>
-      <w:r>
-        <w:t xml:space="preserve">. Clicks the two names and would expect more info for how and why there is an interaction. Subject is not really interested in that he would </w:t>
-      </w:r>
-      <w:r>
-        <w:t>already</w:t>
-      </w:r>
-      <w:r>
-        <w:t xml:space="preserve"> know not to take the two medicines.</w:t>
-      </w:r>
-    </w:p>
-    <w:p>
-      <w:pPr>
-        <w:tabs>
-          <w:tab w:val="left" w:pos="8055"/>
-        </w:tabs>
-      </w:pPr>
+        <w:t xml:space="preserve"> interaction here too) but she does understand that to get to that she would need to just go back and select one of those drugs instead</w:t>
+      </w:r>
+    </w:p>
+    <w:p>
+      <w:pPr>
+        <w:pStyle w:val="ListParagraph"/>
+        <w:numPr>
+          <w:ilvl w:val="0"/>
+          <w:numId w:val="9"/>
+        </w:numPr>
+      </w:pPr>
+      <w:r>
+        <w:t>Would click on each one and would expect to see the information about whatever interactions there are, much like when you click on Tylenol when it’s the first medicine and it gives the general info and warnings</w:t>
+      </w:r>
+    </w:p>
+    <w:p/>
+    <w:p>
       <w:r>
         <w:t>Interaction Description</w:t>
       </w:r>
-      <w:r>
-        <w:t>:</w:t>
-      </w:r>
-    </w:p>
-    <w:p>
-      <w:pPr>
-        <w:pStyle w:val="ListParagraph"/>
-        <w:numPr>
-          <w:ilvl w:val="0"/>
-          <w:numId w:val="6"/>
-        </w:numPr>
-        <w:tabs>
-          <w:tab w:val="left" w:pos="8055"/>
-        </w:tabs>
-      </w:pPr>
-      <w:r>
-        <w:t xml:space="preserve">Subject would never read this text. No more reactions </w:t>
-      </w:r>
-      <w:proofErr w:type="gramStart"/>
-      <w:r>
-        <w:t>except</w:t>
-      </w:r>
-      <w:proofErr w:type="gramEnd"/>
-      <w:r>
-        <w:t xml:space="preserve"> how to stop the reaction and or poison control number (prompted). Too deep into the steps again. Wants inte</w:t>
-      </w:r>
-      <w:r>
-        <w:t>raction to be front and center.</w:t>
-      </w:r>
-    </w:p>
-    <w:p>
-      <w:pPr>
-        <w:tabs>
-          <w:tab w:val="left" w:pos="8055"/>
-        </w:tabs>
-      </w:pPr>
-      <w:r>
-        <w:t>Overall:</w:t>
-      </w:r>
-      <w:r>
-        <w:t xml:space="preserve"> </w:t>
-      </w:r>
-    </w:p>
-    <w:p>
-      <w:pPr>
-        <w:pStyle w:val="ListParagraph"/>
-        <w:numPr>
-          <w:ilvl w:val="0"/>
-          <w:numId w:val="6"/>
-        </w:numPr>
-        <w:tabs>
-          <w:tab w:val="left" w:pos="8055"/>
-        </w:tabs>
-      </w:pPr>
-      <w:r>
-        <w:lastRenderedPageBreak/>
-        <w:t xml:space="preserve">Medicine is a personal area of life. Subject is wary of sharing personal information. Is concerned that his name is attached to a drug that can be detrimental to his reputation. Also needs a date for when the data was updated. </w:t>
-      </w:r>
-    </w:p>
-    <w:p>
-      <w:pPr>
-        <w:pStyle w:val="ListParagraph"/>
-        <w:numPr>
-          <w:ilvl w:val="0"/>
-          <w:numId w:val="6"/>
-        </w:numPr>
-        <w:tabs>
-          <w:tab w:val="left" w:pos="8055"/>
-        </w:tabs>
-      </w:pPr>
-      <w:r>
-        <w:t>Still confused about what “My medicine cabinet” is, why do I need it, what is my benefit?</w:t>
-      </w:r>
-      <w:r>
-        <w:t xml:space="preserve"> </w:t>
-      </w:r>
-      <w:r>
-        <w:t>Thinking</w:t>
-      </w:r>
-      <w:r>
-        <w:t xml:space="preserve"> about his parents, dad would already know the interactions from his doctor.</w:t>
-      </w:r>
-    </w:p>
+    </w:p>
+    <w:p>
+      <w:pPr>
+        <w:pStyle w:val="ListParagraph"/>
+        <w:numPr>
+          <w:ilvl w:val="0"/>
+          <w:numId w:val="10"/>
+        </w:numPr>
+      </w:pPr>
+      <w:r>
+        <w:t>“Yeah, exactly!”</w:t>
+      </w:r>
+    </w:p>
+    <w:p>
+      <w:pPr>
+        <w:pStyle w:val="ListParagraph"/>
+        <w:numPr>
+          <w:ilvl w:val="0"/>
+          <w:numId w:val="10"/>
+        </w:numPr>
+      </w:pPr>
+      <w:r>
+        <w:t>If there’s something inside the interaction that you don’t know, would like to be able to click on it and find out more information</w:t>
+      </w:r>
+      <w:r>
+        <w:t xml:space="preserve"> (clickable content)</w:t>
+      </w:r>
+    </w:p>
+    <w:p/>
+    <w:p/>
+    <w:p/>
     <w:sectPr>
       <w:pgSz w:w="12240" w:h="15840"/>
-      <w:pgMar w:top="1440" w:right="1440" w:bottom="1440" w:left="1440" w:header="720" w:footer="720" w:gutter="0"/>
+      <w:pgMar w:top="1440" w:right="1800" w:bottom="1440" w:left="1800" w:header="720" w:footer="720" w:gutter="0"/>
       <w:cols w:space="720"/>
       <w:docGrid w:linePitch="360"/>
     </w:sectPr>
@@ -661,9 +624,9 @@
 <file path=word/numbering.xml><?xml version="1.0" encoding="utf-8"?>
 <w:numbering xmlns:wpc="http://schemas.microsoft.com/office/word/2010/wordprocessingCanvas" xmlns:mo="http://schemas.microsoft.com/office/mac/office/2008/main" xmlns:mc="http://schemas.openxmlformats.org/markup-compatibility/2006" xmlns:mv="urn:schemas-microsoft-com:mac:vml" xmlns:o="urn:schemas-microsoft-com:office:office" xmlns:r="http://schemas.openxmlformats.org/officeDocument/2006/relationships" xmlns:m="http://schemas.openxmlformats.org/officeDocument/2006/math" xmlns:v="urn:schemas-microsoft-com:vml" xmlns:wp14="http://schemas.microsoft.com/office/word/2010/wordprocessingDrawing" xmlns:wp="http://schemas.openxmlformats.org/drawingml/2006/wordprocessingDrawing" xmlns:w10="urn:schemas-microsoft-com:office:word" xmlns:w="http://schemas.openxmlformats.org/wordprocessingml/2006/main" xmlns:w14="http://schemas.microsoft.com/office/word/2010/wordml" xmlns:wpg="http://schemas.microsoft.com/office/word/2010/wordprocessingGroup" xmlns:wpi="http://schemas.microsoft.com/office/word/2010/wordprocessingInk" xmlns:wne="http://schemas.microsoft.com/office/word/2006/wordml" xmlns:wps="http://schemas.microsoft.com/office/word/2010/wordprocessingShape" mc:Ignorable="w14 wp14">
   <w:abstractNum w:abstractNumId="0">
-    <w:nsid w:val="27F17141"/>
+    <w:nsid w:val="133505D9"/>
     <w:multiLevelType w:val="hybridMultilevel"/>
-    <w:tmpl w:val="88546F70"/>
+    <w:tmpl w:val="088424AE"/>
     <w:lvl w:ilvl="0" w:tplc="04090001">
       <w:start w:val="1"/>
       <w:numFmt w:val="bullet"/>
@@ -774,9 +737,9 @@
     </w:lvl>
   </w:abstractNum>
   <w:abstractNum w:abstractNumId="1">
-    <w:nsid w:val="2ED54BD0"/>
+    <w:nsid w:val="25072ACE"/>
     <w:multiLevelType w:val="hybridMultilevel"/>
-    <w:tmpl w:val="5A14207A"/>
+    <w:tmpl w:val="94C60F26"/>
     <w:lvl w:ilvl="0" w:tplc="04090001">
       <w:start w:val="1"/>
       <w:numFmt w:val="bullet"/>
@@ -887,9 +850,9 @@
     </w:lvl>
   </w:abstractNum>
   <w:abstractNum w:abstractNumId="2">
-    <w:nsid w:val="33377827"/>
+    <w:nsid w:val="2B9241BB"/>
     <w:multiLevelType w:val="hybridMultilevel"/>
-    <w:tmpl w:val="ACC0AF20"/>
+    <w:tmpl w:val="7A1055E2"/>
     <w:lvl w:ilvl="0" w:tplc="04090001">
       <w:start w:val="1"/>
       <w:numFmt w:val="bullet"/>
@@ -1000,9 +963,9 @@
     </w:lvl>
   </w:abstractNum>
   <w:abstractNum w:abstractNumId="3">
-    <w:nsid w:val="35972FE0"/>
+    <w:nsid w:val="363B2FA1"/>
     <w:multiLevelType w:val="hybridMultilevel"/>
-    <w:tmpl w:val="DBC236EC"/>
+    <w:tmpl w:val="C6E85690"/>
     <w:lvl w:ilvl="0" w:tplc="04090001">
       <w:start w:val="1"/>
       <w:numFmt w:val="bullet"/>
@@ -1113,9 +1076,9 @@
     </w:lvl>
   </w:abstractNum>
   <w:abstractNum w:abstractNumId="4">
-    <w:nsid w:val="3AA87492"/>
+    <w:nsid w:val="46137BFB"/>
     <w:multiLevelType w:val="hybridMultilevel"/>
-    <w:tmpl w:val="1E62DF38"/>
+    <w:tmpl w:val="60BC99E8"/>
     <w:lvl w:ilvl="0" w:tplc="04090001">
       <w:start w:val="1"/>
       <w:numFmt w:val="bullet"/>
@@ -1226,9 +1189,461 @@
     </w:lvl>
   </w:abstractNum>
   <w:abstractNum w:abstractNumId="5">
-    <w:nsid w:val="6C041A34"/>
+    <w:nsid w:val="47251C14"/>
     <w:multiLevelType w:val="hybridMultilevel"/>
-    <w:tmpl w:val="F64C59D6"/>
+    <w:tmpl w:val="B5CE19E2"/>
+    <w:lvl w:ilvl="0" w:tplc="04090001">
+      <w:start w:val="1"/>
+      <w:numFmt w:val="bullet"/>
+      <w:lvlText w:val=""/>
+      <w:lvlJc w:val="left"/>
+      <w:pPr>
+        <w:ind w:left="720" w:hanging="360"/>
+      </w:pPr>
+      <w:rPr>
+        <w:rFonts w:ascii="Symbol" w:hAnsi="Symbol" w:hint="default"/>
+      </w:rPr>
+    </w:lvl>
+    <w:lvl w:ilvl="1" w:tplc="04090003" w:tentative="1">
+      <w:start w:val="1"/>
+      <w:numFmt w:val="bullet"/>
+      <w:lvlText w:val="o"/>
+      <w:lvlJc w:val="left"/>
+      <w:pPr>
+        <w:ind w:left="1440" w:hanging="360"/>
+      </w:pPr>
+      <w:rPr>
+        <w:rFonts w:ascii="Courier New" w:hAnsi="Courier New" w:hint="default"/>
+      </w:rPr>
+    </w:lvl>
+    <w:lvl w:ilvl="2" w:tplc="04090005" w:tentative="1">
+      <w:start w:val="1"/>
+      <w:numFmt w:val="bullet"/>
+      <w:lvlText w:val=""/>
+      <w:lvlJc w:val="left"/>
+      <w:pPr>
+        <w:ind w:left="2160" w:hanging="360"/>
+      </w:pPr>
+      <w:rPr>
+        <w:rFonts w:ascii="Wingdings" w:hAnsi="Wingdings" w:hint="default"/>
+      </w:rPr>
+    </w:lvl>
+    <w:lvl w:ilvl="3" w:tplc="04090001" w:tentative="1">
+      <w:start w:val="1"/>
+      <w:numFmt w:val="bullet"/>
+      <w:lvlText w:val=""/>
+      <w:lvlJc w:val="left"/>
+      <w:pPr>
+        <w:ind w:left="2880" w:hanging="360"/>
+      </w:pPr>
+      <w:rPr>
+        <w:rFonts w:ascii="Symbol" w:hAnsi="Symbol" w:hint="default"/>
+      </w:rPr>
+    </w:lvl>
+    <w:lvl w:ilvl="4" w:tplc="04090003" w:tentative="1">
+      <w:start w:val="1"/>
+      <w:numFmt w:val="bullet"/>
+      <w:lvlText w:val="o"/>
+      <w:lvlJc w:val="left"/>
+      <w:pPr>
+        <w:ind w:left="3600" w:hanging="360"/>
+      </w:pPr>
+      <w:rPr>
+        <w:rFonts w:ascii="Courier New" w:hAnsi="Courier New" w:hint="default"/>
+      </w:rPr>
+    </w:lvl>
+    <w:lvl w:ilvl="5" w:tplc="04090005" w:tentative="1">
+      <w:start w:val="1"/>
+      <w:numFmt w:val="bullet"/>
+      <w:lvlText w:val=""/>
+      <w:lvlJc w:val="left"/>
+      <w:pPr>
+        <w:ind w:left="4320" w:hanging="360"/>
+      </w:pPr>
+      <w:rPr>
+        <w:rFonts w:ascii="Wingdings" w:hAnsi="Wingdings" w:hint="default"/>
+      </w:rPr>
+    </w:lvl>
+    <w:lvl w:ilvl="6" w:tplc="04090001" w:tentative="1">
+      <w:start w:val="1"/>
+      <w:numFmt w:val="bullet"/>
+      <w:lvlText w:val=""/>
+      <w:lvlJc w:val="left"/>
+      <w:pPr>
+        <w:ind w:left="5040" w:hanging="360"/>
+      </w:pPr>
+      <w:rPr>
+        <w:rFonts w:ascii="Symbol" w:hAnsi="Symbol" w:hint="default"/>
+      </w:rPr>
+    </w:lvl>
+    <w:lvl w:ilvl="7" w:tplc="04090003" w:tentative="1">
+      <w:start w:val="1"/>
+      <w:numFmt w:val="bullet"/>
+      <w:lvlText w:val="o"/>
+      <w:lvlJc w:val="left"/>
+      <w:pPr>
+        <w:ind w:left="5760" w:hanging="360"/>
+      </w:pPr>
+      <w:rPr>
+        <w:rFonts w:ascii="Courier New" w:hAnsi="Courier New" w:hint="default"/>
+      </w:rPr>
+    </w:lvl>
+    <w:lvl w:ilvl="8" w:tplc="04090005" w:tentative="1">
+      <w:start w:val="1"/>
+      <w:numFmt w:val="bullet"/>
+      <w:lvlText w:val=""/>
+      <w:lvlJc w:val="left"/>
+      <w:pPr>
+        <w:ind w:left="6480" w:hanging="360"/>
+      </w:pPr>
+      <w:rPr>
+        <w:rFonts w:ascii="Wingdings" w:hAnsi="Wingdings" w:hint="default"/>
+      </w:rPr>
+    </w:lvl>
+  </w:abstractNum>
+  <w:abstractNum w:abstractNumId="6">
+    <w:nsid w:val="53CA2AB5"/>
+    <w:multiLevelType w:val="hybridMultilevel"/>
+    <w:tmpl w:val="536CBABA"/>
+    <w:lvl w:ilvl="0" w:tplc="04090001">
+      <w:start w:val="1"/>
+      <w:numFmt w:val="bullet"/>
+      <w:lvlText w:val=""/>
+      <w:lvlJc w:val="left"/>
+      <w:pPr>
+        <w:ind w:left="720" w:hanging="360"/>
+      </w:pPr>
+      <w:rPr>
+        <w:rFonts w:ascii="Symbol" w:hAnsi="Symbol" w:hint="default"/>
+      </w:rPr>
+    </w:lvl>
+    <w:lvl w:ilvl="1" w:tplc="04090003" w:tentative="1">
+      <w:start w:val="1"/>
+      <w:numFmt w:val="bullet"/>
+      <w:lvlText w:val="o"/>
+      <w:lvlJc w:val="left"/>
+      <w:pPr>
+        <w:ind w:left="1440" w:hanging="360"/>
+      </w:pPr>
+      <w:rPr>
+        <w:rFonts w:ascii="Courier New" w:hAnsi="Courier New" w:hint="default"/>
+      </w:rPr>
+    </w:lvl>
+    <w:lvl w:ilvl="2" w:tplc="04090005" w:tentative="1">
+      <w:start w:val="1"/>
+      <w:numFmt w:val="bullet"/>
+      <w:lvlText w:val=""/>
+      <w:lvlJc w:val="left"/>
+      <w:pPr>
+        <w:ind w:left="2160" w:hanging="360"/>
+      </w:pPr>
+      <w:rPr>
+        <w:rFonts w:ascii="Wingdings" w:hAnsi="Wingdings" w:hint="default"/>
+      </w:rPr>
+    </w:lvl>
+    <w:lvl w:ilvl="3" w:tplc="04090001" w:tentative="1">
+      <w:start w:val="1"/>
+      <w:numFmt w:val="bullet"/>
+      <w:lvlText w:val=""/>
+      <w:lvlJc w:val="left"/>
+      <w:pPr>
+        <w:ind w:left="2880" w:hanging="360"/>
+      </w:pPr>
+      <w:rPr>
+        <w:rFonts w:ascii="Symbol" w:hAnsi="Symbol" w:hint="default"/>
+      </w:rPr>
+    </w:lvl>
+    <w:lvl w:ilvl="4" w:tplc="04090003" w:tentative="1">
+      <w:start w:val="1"/>
+      <w:numFmt w:val="bullet"/>
+      <w:lvlText w:val="o"/>
+      <w:lvlJc w:val="left"/>
+      <w:pPr>
+        <w:ind w:left="3600" w:hanging="360"/>
+      </w:pPr>
+      <w:rPr>
+        <w:rFonts w:ascii="Courier New" w:hAnsi="Courier New" w:hint="default"/>
+      </w:rPr>
+    </w:lvl>
+    <w:lvl w:ilvl="5" w:tplc="04090005" w:tentative="1">
+      <w:start w:val="1"/>
+      <w:numFmt w:val="bullet"/>
+      <w:lvlText w:val=""/>
+      <w:lvlJc w:val="left"/>
+      <w:pPr>
+        <w:ind w:left="4320" w:hanging="360"/>
+      </w:pPr>
+      <w:rPr>
+        <w:rFonts w:ascii="Wingdings" w:hAnsi="Wingdings" w:hint="default"/>
+      </w:rPr>
+    </w:lvl>
+    <w:lvl w:ilvl="6" w:tplc="04090001" w:tentative="1">
+      <w:start w:val="1"/>
+      <w:numFmt w:val="bullet"/>
+      <w:lvlText w:val=""/>
+      <w:lvlJc w:val="left"/>
+      <w:pPr>
+        <w:ind w:left="5040" w:hanging="360"/>
+      </w:pPr>
+      <w:rPr>
+        <w:rFonts w:ascii="Symbol" w:hAnsi="Symbol" w:hint="default"/>
+      </w:rPr>
+    </w:lvl>
+    <w:lvl w:ilvl="7" w:tplc="04090003" w:tentative="1">
+      <w:start w:val="1"/>
+      <w:numFmt w:val="bullet"/>
+      <w:lvlText w:val="o"/>
+      <w:lvlJc w:val="left"/>
+      <w:pPr>
+        <w:ind w:left="5760" w:hanging="360"/>
+      </w:pPr>
+      <w:rPr>
+        <w:rFonts w:ascii="Courier New" w:hAnsi="Courier New" w:hint="default"/>
+      </w:rPr>
+    </w:lvl>
+    <w:lvl w:ilvl="8" w:tplc="04090005" w:tentative="1">
+      <w:start w:val="1"/>
+      <w:numFmt w:val="bullet"/>
+      <w:lvlText w:val=""/>
+      <w:lvlJc w:val="left"/>
+      <w:pPr>
+        <w:ind w:left="6480" w:hanging="360"/>
+      </w:pPr>
+      <w:rPr>
+        <w:rFonts w:ascii="Wingdings" w:hAnsi="Wingdings" w:hint="default"/>
+      </w:rPr>
+    </w:lvl>
+  </w:abstractNum>
+  <w:abstractNum w:abstractNumId="7">
+    <w:nsid w:val="61B11C4A"/>
+    <w:multiLevelType w:val="hybridMultilevel"/>
+    <w:tmpl w:val="0F14D71A"/>
+    <w:lvl w:ilvl="0" w:tplc="04090001">
+      <w:start w:val="1"/>
+      <w:numFmt w:val="bullet"/>
+      <w:lvlText w:val=""/>
+      <w:lvlJc w:val="left"/>
+      <w:pPr>
+        <w:ind w:left="720" w:hanging="360"/>
+      </w:pPr>
+      <w:rPr>
+        <w:rFonts w:ascii="Symbol" w:hAnsi="Symbol" w:hint="default"/>
+      </w:rPr>
+    </w:lvl>
+    <w:lvl w:ilvl="1" w:tplc="04090003" w:tentative="1">
+      <w:start w:val="1"/>
+      <w:numFmt w:val="bullet"/>
+      <w:lvlText w:val="o"/>
+      <w:lvlJc w:val="left"/>
+      <w:pPr>
+        <w:ind w:left="1440" w:hanging="360"/>
+      </w:pPr>
+      <w:rPr>
+        <w:rFonts w:ascii="Courier New" w:hAnsi="Courier New" w:hint="default"/>
+      </w:rPr>
+    </w:lvl>
+    <w:lvl w:ilvl="2" w:tplc="04090005" w:tentative="1">
+      <w:start w:val="1"/>
+      <w:numFmt w:val="bullet"/>
+      <w:lvlText w:val=""/>
+      <w:lvlJc w:val="left"/>
+      <w:pPr>
+        <w:ind w:left="2160" w:hanging="360"/>
+      </w:pPr>
+      <w:rPr>
+        <w:rFonts w:ascii="Wingdings" w:hAnsi="Wingdings" w:hint="default"/>
+      </w:rPr>
+    </w:lvl>
+    <w:lvl w:ilvl="3" w:tplc="04090001" w:tentative="1">
+      <w:start w:val="1"/>
+      <w:numFmt w:val="bullet"/>
+      <w:lvlText w:val=""/>
+      <w:lvlJc w:val="left"/>
+      <w:pPr>
+        <w:ind w:left="2880" w:hanging="360"/>
+      </w:pPr>
+      <w:rPr>
+        <w:rFonts w:ascii="Symbol" w:hAnsi="Symbol" w:hint="default"/>
+      </w:rPr>
+    </w:lvl>
+    <w:lvl w:ilvl="4" w:tplc="04090003" w:tentative="1">
+      <w:start w:val="1"/>
+      <w:numFmt w:val="bullet"/>
+      <w:lvlText w:val="o"/>
+      <w:lvlJc w:val="left"/>
+      <w:pPr>
+        <w:ind w:left="3600" w:hanging="360"/>
+      </w:pPr>
+      <w:rPr>
+        <w:rFonts w:ascii="Courier New" w:hAnsi="Courier New" w:hint="default"/>
+      </w:rPr>
+    </w:lvl>
+    <w:lvl w:ilvl="5" w:tplc="04090005" w:tentative="1">
+      <w:start w:val="1"/>
+      <w:numFmt w:val="bullet"/>
+      <w:lvlText w:val=""/>
+      <w:lvlJc w:val="left"/>
+      <w:pPr>
+        <w:ind w:left="4320" w:hanging="360"/>
+      </w:pPr>
+      <w:rPr>
+        <w:rFonts w:ascii="Wingdings" w:hAnsi="Wingdings" w:hint="default"/>
+      </w:rPr>
+    </w:lvl>
+    <w:lvl w:ilvl="6" w:tplc="04090001" w:tentative="1">
+      <w:start w:val="1"/>
+      <w:numFmt w:val="bullet"/>
+      <w:lvlText w:val=""/>
+      <w:lvlJc w:val="left"/>
+      <w:pPr>
+        <w:ind w:left="5040" w:hanging="360"/>
+      </w:pPr>
+      <w:rPr>
+        <w:rFonts w:ascii="Symbol" w:hAnsi="Symbol" w:hint="default"/>
+      </w:rPr>
+    </w:lvl>
+    <w:lvl w:ilvl="7" w:tplc="04090003" w:tentative="1">
+      <w:start w:val="1"/>
+      <w:numFmt w:val="bullet"/>
+      <w:lvlText w:val="o"/>
+      <w:lvlJc w:val="left"/>
+      <w:pPr>
+        <w:ind w:left="5760" w:hanging="360"/>
+      </w:pPr>
+      <w:rPr>
+        <w:rFonts w:ascii="Courier New" w:hAnsi="Courier New" w:hint="default"/>
+      </w:rPr>
+    </w:lvl>
+    <w:lvl w:ilvl="8" w:tplc="04090005" w:tentative="1">
+      <w:start w:val="1"/>
+      <w:numFmt w:val="bullet"/>
+      <w:lvlText w:val=""/>
+      <w:lvlJc w:val="left"/>
+      <w:pPr>
+        <w:ind w:left="6480" w:hanging="360"/>
+      </w:pPr>
+      <w:rPr>
+        <w:rFonts w:ascii="Wingdings" w:hAnsi="Wingdings" w:hint="default"/>
+      </w:rPr>
+    </w:lvl>
+  </w:abstractNum>
+  <w:abstractNum w:abstractNumId="8">
+    <w:nsid w:val="64E45747"/>
+    <w:multiLevelType w:val="hybridMultilevel"/>
+    <w:tmpl w:val="1ADCCDDC"/>
+    <w:lvl w:ilvl="0" w:tplc="04090001">
+      <w:start w:val="1"/>
+      <w:numFmt w:val="bullet"/>
+      <w:lvlText w:val=""/>
+      <w:lvlJc w:val="left"/>
+      <w:pPr>
+        <w:ind w:left="720" w:hanging="360"/>
+      </w:pPr>
+      <w:rPr>
+        <w:rFonts w:ascii="Symbol" w:hAnsi="Symbol" w:hint="default"/>
+      </w:rPr>
+    </w:lvl>
+    <w:lvl w:ilvl="1" w:tplc="04090003" w:tentative="1">
+      <w:start w:val="1"/>
+      <w:numFmt w:val="bullet"/>
+      <w:lvlText w:val="o"/>
+      <w:lvlJc w:val="left"/>
+      <w:pPr>
+        <w:ind w:left="1440" w:hanging="360"/>
+      </w:pPr>
+      <w:rPr>
+        <w:rFonts w:ascii="Courier New" w:hAnsi="Courier New" w:hint="default"/>
+      </w:rPr>
+    </w:lvl>
+    <w:lvl w:ilvl="2" w:tplc="04090005" w:tentative="1">
+      <w:start w:val="1"/>
+      <w:numFmt w:val="bullet"/>
+      <w:lvlText w:val=""/>
+      <w:lvlJc w:val="left"/>
+      <w:pPr>
+        <w:ind w:left="2160" w:hanging="360"/>
+      </w:pPr>
+      <w:rPr>
+        <w:rFonts w:ascii="Wingdings" w:hAnsi="Wingdings" w:hint="default"/>
+      </w:rPr>
+    </w:lvl>
+    <w:lvl w:ilvl="3" w:tplc="04090001" w:tentative="1">
+      <w:start w:val="1"/>
+      <w:numFmt w:val="bullet"/>
+      <w:lvlText w:val=""/>
+      <w:lvlJc w:val="left"/>
+      <w:pPr>
+        <w:ind w:left="2880" w:hanging="360"/>
+      </w:pPr>
+      <w:rPr>
+        <w:rFonts w:ascii="Symbol" w:hAnsi="Symbol" w:hint="default"/>
+      </w:rPr>
+    </w:lvl>
+    <w:lvl w:ilvl="4" w:tplc="04090003" w:tentative="1">
+      <w:start w:val="1"/>
+      <w:numFmt w:val="bullet"/>
+      <w:lvlText w:val="o"/>
+      <w:lvlJc w:val="left"/>
+      <w:pPr>
+        <w:ind w:left="3600" w:hanging="360"/>
+      </w:pPr>
+      <w:rPr>
+        <w:rFonts w:ascii="Courier New" w:hAnsi="Courier New" w:hint="default"/>
+      </w:rPr>
+    </w:lvl>
+    <w:lvl w:ilvl="5" w:tplc="04090005" w:tentative="1">
+      <w:start w:val="1"/>
+      <w:numFmt w:val="bullet"/>
+      <w:lvlText w:val=""/>
+      <w:lvlJc w:val="left"/>
+      <w:pPr>
+        <w:ind w:left="4320" w:hanging="360"/>
+      </w:pPr>
+      <w:rPr>
+        <w:rFonts w:ascii="Wingdings" w:hAnsi="Wingdings" w:hint="default"/>
+      </w:rPr>
+    </w:lvl>
+    <w:lvl w:ilvl="6" w:tplc="04090001" w:tentative="1">
+      <w:start w:val="1"/>
+      <w:numFmt w:val="bullet"/>
+      <w:lvlText w:val=""/>
+      <w:lvlJc w:val="left"/>
+      <w:pPr>
+        <w:ind w:left="5040" w:hanging="360"/>
+      </w:pPr>
+      <w:rPr>
+        <w:rFonts w:ascii="Symbol" w:hAnsi="Symbol" w:hint="default"/>
+      </w:rPr>
+    </w:lvl>
+    <w:lvl w:ilvl="7" w:tplc="04090003" w:tentative="1">
+      <w:start w:val="1"/>
+      <w:numFmt w:val="bullet"/>
+      <w:lvlText w:val="o"/>
+      <w:lvlJc w:val="left"/>
+      <w:pPr>
+        <w:ind w:left="5760" w:hanging="360"/>
+      </w:pPr>
+      <w:rPr>
+        <w:rFonts w:ascii="Courier New" w:hAnsi="Courier New" w:hint="default"/>
+      </w:rPr>
+    </w:lvl>
+    <w:lvl w:ilvl="8" w:tplc="04090005" w:tentative="1">
+      <w:start w:val="1"/>
+      <w:numFmt w:val="bullet"/>
+      <w:lvlText w:val=""/>
+      <w:lvlJc w:val="left"/>
+      <w:pPr>
+        <w:ind w:left="6480" w:hanging="360"/>
+      </w:pPr>
+      <w:rPr>
+        <w:rFonts w:ascii="Wingdings" w:hAnsi="Wingdings" w:hint="default"/>
+      </w:rPr>
+    </w:lvl>
+  </w:abstractNum>
+  <w:abstractNum w:abstractNumId="9">
+    <w:nsid w:val="65F8256C"/>
+    <w:multiLevelType w:val="hybridMultilevel"/>
+    <w:tmpl w:val="9552F356"/>
     <w:lvl w:ilvl="0" w:tplc="04090001">
       <w:start w:val="1"/>
       <w:numFmt w:val="bullet"/>
@@ -1339,22 +1754,34 @@
     </w:lvl>
   </w:abstractNum>
   <w:num w:numId="1">
+    <w:abstractNumId w:val="3"/>
+  </w:num>
+  <w:num w:numId="2">
+    <w:abstractNumId w:val="5"/>
+  </w:num>
+  <w:num w:numId="3">
+    <w:abstractNumId w:val="2"/>
+  </w:num>
+  <w:num w:numId="4">
+    <w:abstractNumId w:val="1"/>
+  </w:num>
+  <w:num w:numId="5">
     <w:abstractNumId w:val="0"/>
   </w:num>
-  <w:num w:numId="2">
-    <w:abstractNumId w:val="1"/>
+  <w:num w:numId="6">
+    <w:abstractNumId w:val="8"/>
   </w:num>
-  <w:num w:numId="3">
-    <w:abstractNumId w:val="5"/>
+  <w:num w:numId="7">
+    <w:abstractNumId w:val="9"/>
   </w:num>
-  <w:num w:numId="4">
-    <w:abstractNumId w:val="3"/>
-  </w:num>
-  <w:num w:numId="5">
+  <w:num w:numId="8">
     <w:abstractNumId w:val="4"/>
   </w:num>
-  <w:num w:numId="6">
-    <w:abstractNumId w:val="2"/>
+  <w:num w:numId="9">
+    <w:abstractNumId w:val="6"/>
+  </w:num>
+  <w:num w:numId="10">
+    <w:abstractNumId w:val="7"/>
   </w:num>
 </w:numbering>
 </file>
@@ -1364,17 +1791,13 @@
   <w:docDefaults>
     <w:rPrDefault>
       <w:rPr>
-        <w:rFonts w:asciiTheme="minorHAnsi" w:eastAsiaTheme="minorHAnsi" w:hAnsiTheme="minorHAnsi" w:cstheme="minorBidi"/>
-        <w:sz w:val="22"/>
-        <w:szCs w:val="22"/>
+        <w:rFonts w:asciiTheme="minorHAnsi" w:eastAsiaTheme="minorEastAsia" w:hAnsiTheme="minorHAnsi" w:cstheme="minorBidi"/>
+        <w:sz w:val="24"/>
+        <w:szCs w:val="24"/>
         <w:lang w:val="en-US" w:eastAsia="en-US" w:bidi="ar-SA"/>
       </w:rPr>
     </w:rPrDefault>
-    <w:pPrDefault>
-      <w:pPr>
-        <w:spacing w:after="160" w:line="259" w:lineRule="auto"/>
-      </w:pPr>
-    </w:pPrDefault>
+    <w:pPrDefault/>
   </w:docDefaults>
   <w:latentStyles w:defLockedState="0" w:defUIPriority="99" w:defSemiHidden="1" w:defUnhideWhenUsed="1" w:defQFormat="0" w:count="276">
     <w:lsdException w:name="Normal" w:semiHidden="0" w:uiPriority="0" w:unhideWhenUsed="0" w:qFormat="1"/>
@@ -1402,16 +1825,7 @@
     <w:lsdException w:name="Subtitle" w:semiHidden="0" w:uiPriority="11" w:unhideWhenUsed="0" w:qFormat="1"/>
     <w:lsdException w:name="Strong" w:semiHidden="0" w:uiPriority="22" w:unhideWhenUsed="0" w:qFormat="1"/>
     <w:lsdException w:name="Emphasis" w:semiHidden="0" w:uiPriority="20" w:unhideWhenUsed="0" w:qFormat="1"/>
-    <w:lsdException w:name="Table Grid" w:semiHidden="0" w:uiPriority="39" w:unhideWhenUsed="0"/>
-    <w:lsdException w:name="Note Level 1" w:semiHidden="0" w:unhideWhenUsed="0"/>
-    <w:lsdException w:name="Note Level 2" w:semiHidden="0" w:unhideWhenUsed="0"/>
-    <w:lsdException w:name="Note Level 3" w:semiHidden="0" w:unhideWhenUsed="0"/>
-    <w:lsdException w:name="Note Level 4" w:semiHidden="0" w:unhideWhenUsed="0"/>
-    <w:lsdException w:name="Note Level 5" w:semiHidden="0" w:unhideWhenUsed="0"/>
-    <w:lsdException w:name="Note Level 6" w:semiHidden="0" w:unhideWhenUsed="0"/>
-    <w:lsdException w:name="Note Level 7" w:semiHidden="0" w:unhideWhenUsed="0"/>
-    <w:lsdException w:name="Note Level 8" w:semiHidden="0" w:unhideWhenUsed="0"/>
-    <w:lsdException w:name="Note Level 9" w:semiHidden="0" w:unhideWhenUsed="0"/>
+    <w:lsdException w:name="Table Grid" w:semiHidden="0" w:uiPriority="59" w:unhideWhenUsed="0"/>
     <w:lsdException w:name="Placeholder Text" w:unhideWhenUsed="0"/>
     <w:lsdException w:name="No Spacing" w:semiHidden="0" w:uiPriority="1" w:unhideWhenUsed="0" w:qFormat="1"/>
     <w:lsdException w:name="Light Shading" w:semiHidden="0" w:uiPriority="60" w:unhideWhenUsed="0"/>
@@ -1560,7 +1974,7 @@
     <w:basedOn w:val="Normal"/>
     <w:uiPriority w:val="34"/>
     <w:qFormat/>
-    <w:rsid w:val="008C1BEB"/>
+    <w:rsid w:val="000D3BA2"/>
     <w:pPr>
       <w:ind w:left="720"/>
       <w:contextualSpacing/>
@@ -1574,17 +1988,13 @@
   <w:docDefaults>
     <w:rPrDefault>
       <w:rPr>
-        <w:rFonts w:asciiTheme="minorHAnsi" w:eastAsiaTheme="minorHAnsi" w:hAnsiTheme="minorHAnsi" w:cstheme="minorBidi"/>
-        <w:sz w:val="22"/>
-        <w:szCs w:val="22"/>
+        <w:rFonts w:asciiTheme="minorHAnsi" w:eastAsiaTheme="minorEastAsia" w:hAnsiTheme="minorHAnsi" w:cstheme="minorBidi"/>
+        <w:sz w:val="24"/>
+        <w:szCs w:val="24"/>
         <w:lang w:val="en-US" w:eastAsia="en-US" w:bidi="ar-SA"/>
       </w:rPr>
     </w:rPrDefault>
-    <w:pPrDefault>
-      <w:pPr>
-        <w:spacing w:after="160" w:line="259" w:lineRule="auto"/>
-      </w:pPr>
-    </w:pPrDefault>
+    <w:pPrDefault/>
   </w:docDefaults>
   <w:latentStyles w:defLockedState="0" w:defUIPriority="99" w:defSemiHidden="1" w:defUnhideWhenUsed="1" w:defQFormat="0" w:count="276">
     <w:lsdException w:name="Normal" w:semiHidden="0" w:uiPriority="0" w:unhideWhenUsed="0" w:qFormat="1"/>
@@ -1612,16 +2022,7 @@
     <w:lsdException w:name="Subtitle" w:semiHidden="0" w:uiPriority="11" w:unhideWhenUsed="0" w:qFormat="1"/>
     <w:lsdException w:name="Strong" w:semiHidden="0" w:uiPriority="22" w:unhideWhenUsed="0" w:qFormat="1"/>
     <w:lsdException w:name="Emphasis" w:semiHidden="0" w:uiPriority="20" w:unhideWhenUsed="0" w:qFormat="1"/>
-    <w:lsdException w:name="Table Grid" w:semiHidden="0" w:uiPriority="39" w:unhideWhenUsed="0"/>
-    <w:lsdException w:name="Note Level 1" w:semiHidden="0" w:unhideWhenUsed="0"/>
-    <w:lsdException w:name="Note Level 2" w:semiHidden="0" w:unhideWhenUsed="0"/>
-    <w:lsdException w:name="Note Level 3" w:semiHidden="0" w:unhideWhenUsed="0"/>
-    <w:lsdException w:name="Note Level 4" w:semiHidden="0" w:unhideWhenUsed="0"/>
-    <w:lsdException w:name="Note Level 5" w:semiHidden="0" w:unhideWhenUsed="0"/>
-    <w:lsdException w:name="Note Level 6" w:semiHidden="0" w:unhideWhenUsed="0"/>
-    <w:lsdException w:name="Note Level 7" w:semiHidden="0" w:unhideWhenUsed="0"/>
-    <w:lsdException w:name="Note Level 8" w:semiHidden="0" w:unhideWhenUsed="0"/>
-    <w:lsdException w:name="Note Level 9" w:semiHidden="0" w:unhideWhenUsed="0"/>
+    <w:lsdException w:name="Table Grid" w:semiHidden="0" w:uiPriority="59" w:unhideWhenUsed="0"/>
     <w:lsdException w:name="Placeholder Text" w:unhideWhenUsed="0"/>
     <w:lsdException w:name="No Spacing" w:semiHidden="0" w:uiPriority="1" w:unhideWhenUsed="0" w:qFormat="1"/>
     <w:lsdException w:name="Light Shading" w:semiHidden="0" w:uiPriority="60" w:unhideWhenUsed="0"/>
@@ -1770,7 +2171,7 @@
     <w:basedOn w:val="Normal"/>
     <w:uiPriority w:val="34"/>
     <w:qFormat/>
-    <w:rsid w:val="008C1BEB"/>
+    <w:rsid w:val="000D3BA2"/>
     <w:pPr>
       <w:ind w:left="720"/>
       <w:contextualSpacing/>
@@ -1790,39 +2191,39 @@
         <a:sysClr val="window" lastClr="FFFFFF"/>
       </a:lt1>
       <a:dk2>
-        <a:srgbClr val="44546A"/>
+        <a:srgbClr val="1F497D"/>
       </a:dk2>
       <a:lt2>
-        <a:srgbClr val="E7E6E6"/>
+        <a:srgbClr val="EEECE1"/>
       </a:lt2>
       <a:accent1>
-        <a:srgbClr val="5B9BD5"/>
+        <a:srgbClr val="4F81BD"/>
       </a:accent1>
       <a:accent2>
-        <a:srgbClr val="ED7D31"/>
+        <a:srgbClr val="C0504D"/>
       </a:accent2>
       <a:accent3>
-        <a:srgbClr val="A5A5A5"/>
+        <a:srgbClr val="9BBB59"/>
       </a:accent3>
       <a:accent4>
-        <a:srgbClr val="FFC000"/>
+        <a:srgbClr val="8064A2"/>
       </a:accent4>
       <a:accent5>
-        <a:srgbClr val="4472C4"/>
+        <a:srgbClr val="4BACC6"/>
       </a:accent5>
       <a:accent6>
-        <a:srgbClr val="70AD47"/>
+        <a:srgbClr val="F79646"/>
       </a:accent6>
       <a:hlink>
-        <a:srgbClr val="0563C1"/>
+        <a:srgbClr val="0000FF"/>
       </a:hlink>
       <a:folHlink>
-        <a:srgbClr val="954F72"/>
+        <a:srgbClr val="800080"/>
       </a:folHlink>
     </a:clrScheme>
     <a:fontScheme name="Office">
       <a:majorFont>
-        <a:latin typeface="Calibri Light"/>
+        <a:latin typeface="Calibri"/>
         <a:ea typeface=""/>
         <a:cs typeface=""/>
         <a:font script="Jpan" typeface="ＭＳ ゴシック"/>
@@ -1857,7 +2258,7 @@
         <a:font script="Geor" typeface="Sylfaen"/>
       </a:majorFont>
       <a:minorFont>
-        <a:latin typeface="Calibri"/>
+        <a:latin typeface="Cambria"/>
         <a:ea typeface=""/>
         <a:cs typeface=""/>
         <a:font script="Jpan" typeface="ＭＳ 明朝"/>
@@ -1901,141 +2302,200 @@
           <a:gsLst>
             <a:gs pos="0">
               <a:schemeClr val="phClr">
-                <a:lumMod val="110000"/>
-                <a:satMod val="105000"/>
-                <a:tint val="67000"/>
+                <a:tint val="50000"/>
+                <a:satMod val="300000"/>
               </a:schemeClr>
             </a:gs>
-            <a:gs pos="50000">
+            <a:gs pos="35000">
               <a:schemeClr val="phClr">
-                <a:lumMod val="105000"/>
-                <a:satMod val="103000"/>
-                <a:tint val="73000"/>
+                <a:tint val="37000"/>
+                <a:satMod val="300000"/>
               </a:schemeClr>
             </a:gs>
             <a:gs pos="100000">
               <a:schemeClr val="phClr">
-                <a:lumMod val="105000"/>
-                <a:satMod val="109000"/>
-                <a:tint val="81000"/>
+                <a:tint val="15000"/>
+                <a:satMod val="350000"/>
               </a:schemeClr>
             </a:gs>
           </a:gsLst>
-          <a:lin ang="5400000" scaled="0"/>
+          <a:lin ang="16200000" scaled="1"/>
         </a:gradFill>
         <a:gradFill rotWithShape="1">
           <a:gsLst>
             <a:gs pos="0">
               <a:schemeClr val="phClr">
-                <a:satMod val="103000"/>
-                <a:lumMod val="102000"/>
-                <a:tint val="94000"/>
-              </a:schemeClr>
-            </a:gs>
-            <a:gs pos="50000">
-              <a:schemeClr val="phClr">
-                <a:satMod val="110000"/>
-                <a:lumMod val="100000"/>
+                <a:tint val="100000"/>
                 <a:shade val="100000"/>
+                <a:satMod val="130000"/>
               </a:schemeClr>
             </a:gs>
             <a:gs pos="100000">
               <a:schemeClr val="phClr">
-                <a:lumMod val="99000"/>
-                <a:satMod val="120000"/>
-                <a:shade val="78000"/>
+                <a:tint val="50000"/>
+                <a:shade val="100000"/>
+                <a:satMod val="350000"/>
               </a:schemeClr>
             </a:gs>
           </a:gsLst>
-          <a:lin ang="5400000" scaled="0"/>
+          <a:lin ang="16200000" scaled="0"/>
         </a:gradFill>
       </a:fillStyleLst>
       <a:lnStyleLst>
-        <a:ln w="6350" cap="flat" cmpd="sng" algn="ctr">
+        <a:ln w="9525" cap="flat" cmpd="sng" algn="ctr">
+          <a:solidFill>
+            <a:schemeClr val="phClr">
+              <a:shade val="95000"/>
+              <a:satMod val="105000"/>
+            </a:schemeClr>
+          </a:solidFill>
+          <a:prstDash val="solid"/>
+        </a:ln>
+        <a:ln w="25400" cap="flat" cmpd="sng" algn="ctr">
           <a:solidFill>
             <a:schemeClr val="phClr"/>
           </a:solidFill>
           <a:prstDash val="solid"/>
-          <a:miter lim="800000"/>
         </a:ln>
-        <a:ln w="12700" cap="flat" cmpd="sng" algn="ctr">
+        <a:ln w="38100" cap="flat" cmpd="sng" algn="ctr">
           <a:solidFill>
             <a:schemeClr val="phClr"/>
           </a:solidFill>
           <a:prstDash val="solid"/>
-          <a:miter lim="800000"/>
-        </a:ln>
-        <a:ln w="19050" cap="flat" cmpd="sng" algn="ctr">
-          <a:solidFill>
-            <a:schemeClr val="phClr"/>
-          </a:solidFill>
-          <a:prstDash val="solid"/>
-          <a:miter lim="800000"/>
         </a:ln>
       </a:lnStyleLst>
       <a:effectStyleLst>
         <a:effectStyle>
-          <a:effectLst/>
-        </a:effectStyle>
-        <a:effectStyle>
-          <a:effectLst/>
+          <a:effectLst>
+            <a:outerShdw blurRad="40000" dist="20000" dir="5400000" rotWithShape="0">
+              <a:srgbClr val="000000">
+                <a:alpha val="38000"/>
+              </a:srgbClr>
+            </a:outerShdw>
+          </a:effectLst>
         </a:effectStyle>
         <a:effectStyle>
           <a:effectLst>
-            <a:outerShdw blurRad="57150" dist="19050" dir="5400000" algn="ctr" rotWithShape="0">
+            <a:outerShdw blurRad="40000" dist="23000" dir="5400000" rotWithShape="0">
               <a:srgbClr val="000000">
-                <a:alpha val="63000"/>
+                <a:alpha val="35000"/>
               </a:srgbClr>
             </a:outerShdw>
           </a:effectLst>
+        </a:effectStyle>
+        <a:effectStyle>
+          <a:effectLst>
+            <a:outerShdw blurRad="40000" dist="23000" dir="5400000" rotWithShape="0">
+              <a:srgbClr val="000000">
+                <a:alpha val="35000"/>
+              </a:srgbClr>
+            </a:outerShdw>
+          </a:effectLst>
+          <a:scene3d>
+            <a:camera prst="orthographicFront">
+              <a:rot lat="0" lon="0" rev="0"/>
+            </a:camera>
+            <a:lightRig rig="threePt" dir="t">
+              <a:rot lat="0" lon="0" rev="1200000"/>
+            </a:lightRig>
+          </a:scene3d>
+          <a:sp3d>
+            <a:bevelT w="63500" h="25400"/>
+          </a:sp3d>
         </a:effectStyle>
       </a:effectStyleLst>
       <a:bgFillStyleLst>
         <a:solidFill>
           <a:schemeClr val="phClr"/>
         </a:solidFill>
-        <a:solidFill>
-          <a:schemeClr val="phClr">
-            <a:tint val="95000"/>
-            <a:satMod val="170000"/>
-          </a:schemeClr>
-        </a:solidFill>
         <a:gradFill rotWithShape="1">
           <a:gsLst>
             <a:gs pos="0">
               <a:schemeClr val="phClr">
-                <a:tint val="93000"/>
-                <a:satMod val="150000"/>
-                <a:shade val="98000"/>
-                <a:lumMod val="102000"/>
+                <a:tint val="40000"/>
+                <a:satMod val="350000"/>
               </a:schemeClr>
             </a:gs>
-            <a:gs pos="50000">
+            <a:gs pos="40000">
               <a:schemeClr val="phClr">
-                <a:tint val="98000"/>
-                <a:satMod val="130000"/>
-                <a:shade val="90000"/>
-                <a:lumMod val="103000"/>
+                <a:tint val="45000"/>
+                <a:shade val="99000"/>
+                <a:satMod val="350000"/>
               </a:schemeClr>
             </a:gs>
             <a:gs pos="100000">
               <a:schemeClr val="phClr">
-                <a:shade val="63000"/>
-                <a:satMod val="120000"/>
+                <a:shade val="20000"/>
+                <a:satMod val="255000"/>
               </a:schemeClr>
             </a:gs>
           </a:gsLst>
-          <a:lin ang="5400000" scaled="0"/>
+          <a:path path="circle">
+            <a:fillToRect l="50000" t="-80000" r="50000" b="180000"/>
+          </a:path>
+        </a:gradFill>
+        <a:gradFill rotWithShape="1">
+          <a:gsLst>
+            <a:gs pos="0">
+              <a:schemeClr val="phClr">
+                <a:tint val="80000"/>
+                <a:satMod val="300000"/>
+              </a:schemeClr>
+            </a:gs>
+            <a:gs pos="100000">
+              <a:schemeClr val="phClr">
+                <a:shade val="30000"/>
+                <a:satMod val="200000"/>
+              </a:schemeClr>
+            </a:gs>
+          </a:gsLst>
+          <a:path path="circle">
+            <a:fillToRect l="50000" t="50000" r="50000" b="50000"/>
+          </a:path>
         </a:gradFill>
       </a:bgFillStyleLst>
     </a:fmtScheme>
   </a:themeElements>
-  <a:objectDefaults/>
+  <a:objectDefaults>
+    <a:spDef>
+      <a:spPr/>
+      <a:bodyPr/>
+      <a:lstStyle/>
+      <a:style>
+        <a:lnRef idx="1">
+          <a:schemeClr val="accent1"/>
+        </a:lnRef>
+        <a:fillRef idx="3">
+          <a:schemeClr val="accent1"/>
+        </a:fillRef>
+        <a:effectRef idx="2">
+          <a:schemeClr val="accent1"/>
+        </a:effectRef>
+        <a:fontRef idx="minor">
+          <a:schemeClr val="lt1"/>
+        </a:fontRef>
+      </a:style>
+    </a:spDef>
+    <a:lnDef>
+      <a:spPr/>
+      <a:bodyPr/>
+      <a:lstStyle/>
+      <a:style>
+        <a:lnRef idx="2">
+          <a:schemeClr val="accent1"/>
+        </a:lnRef>
+        <a:fillRef idx="0">
+          <a:schemeClr val="accent1"/>
+        </a:fillRef>
+        <a:effectRef idx="1">
+          <a:schemeClr val="accent1"/>
+        </a:effectRef>
+        <a:fontRef idx="minor">
+          <a:schemeClr val="tx1"/>
+        </a:fontRef>
+      </a:style>
+    </a:lnDef>
+  </a:objectDefaults>
   <a:extraClrSchemeLst/>
-  <a:extLst>
-    <a:ext uri="{05A4C25C-085E-4340-85A3-A5531E510DB2}">
-      <thm15:themeFamily xmlns:thm15="http://schemas.microsoft.com/office/thememl/2012/main" xmlns="" name="Office Theme" id="{62F939B6-93AF-4DB8-9C6B-D6C7DFDC589F}" vid="{4A3C46E8-61CC-4603-A589-7422A47A8E4A}"/>
-    </a:ext>
-  </a:extLst>
 </a:theme>
 </file>
</xml_diff>